<commit_message>
Improved Link error reporting.
</commit_message>
<xml_diff>
--- a/tests/org.obeonetwork.m2doc.tests/resources/bookmark/invalidLinkName/invalidLinkName-expected-generation.docx
+++ b/tests/org.obeonetwork.m2doc.tests/resources/bookmark/invalidLinkName/invalidLinkName-expected-generation.docx
@@ -21,23 +21,23 @@
       <w:r>
         <w:t xml:space="preserve">Test link before bookmark : </w:t>
       </w:r>
-      <w:r w:rsidR="7B2598FD004DB31A6FA25450B23F4ED8">
+      <w:r w:rsidR="72D92A6858CF4CDEA6B52BFAC7F186AB">
         <w:fldChar w:fldCharType="begin"/>
       </w:r>
-      <w:r w:rsidR="7B2598FD004DB31A6FA25450B23F4ED8">
+      <w:r w:rsidR="72D92A6858CF4CDEA6B52BFAC7F186AB">
         <w:instrText xml:space="preserve"> REF bookmark1 \h </w:instrText>
       </w:r>
-      <w:r w:rsidR="7B2598FD004DB31A6FA25450B23F4ED8">
+      <w:r w:rsidR="72D92A6858CF4CDEA6B52BFAC7F186AB">
         <w:fldChar w:fldCharType="separate"/>
       </w:r>
-      <w:r w:rsidR="7B2598FD004DB31A6FA25450B23F4ED8">
+      <w:r w:rsidR="72D92A6858CF4CDEA6B52BFAC7F186AB">
         <w:rPr>
           <w:b w:val="true"/>
           <w:noProof/>
         </w:rPr>
         <w:t>a reference to bookmark1</w:t>
       </w:r>
-      <w:r w:rsidR="7B2598FD004DB31A6FA25450B23F4ED8">
+      <w:r w:rsidR="72D92A6858CF4CDEA6B52BFAC7F186AB">
         <w:fldChar w:fldCharType="end"/>
       </w:r>
     </w:p>
@@ -59,11 +59,11 @@
       <w:r>
         <w:t xml:space="preserve"> : </w:t>
       </w:r>
-      <w:bookmarkStart w:name="bookmark1" w:id="131553509417305504622590059459352902818"/>
+      <w:bookmarkStart w:name="bookmark1" w:id="146560378980314295816504796994047336286"/>
       <w:r>
         <w:t>bookmarked content</w:t>
       </w:r>
-      <w:bookmarkEnd w:id="131553509417305504622590059459352902818"/>
+      <w:bookmarkEnd w:id="146560378980314295816504796994047336286"/>
     </w:p>
     <w:p>
       <w:pPr>
@@ -96,14 +96,14 @@
           <w:b w:val="true"/>
           <w:color w:val="FF0000"/>
         </w:rPr>
-        <w:t>Syntax error in AQL expression: Expression "self. 'a reference to bookmark1'" is invalid: missing feature access or service call</w:t>
+        <w:t>Invalid link statement: Expression "self. 'a reference to bookmark1'" is invalid: missing feature access or service call</w:t>
       </w:r>
       <w:r>
         <w:rPr>
           <w:b w:val="true"/>
           <w:color w:val="FF0000"/>
         </w:rPr>
-        <w:t>Syntax error in AQL expression: Expression "" is invalid: null or empty string.</w:t>
+        <w:t>Invalid link statement: Expression "" is invalid: null or empty string.</w:t>
       </w:r>
       <w:r>
         <w:t xml:space="preserve"> </w:t>

</xml_diff>